<commit_message>
Cập nhật lại ERD và src
- Thêm 1 table vào trong ERD
- Sửa lại src code sql để giống phía trên
- Cập nhật lại Logical và Physical ERD
</commit_message>
<xml_diff>
--- a/erd_specification.docx
+++ b/erd_specification.docx
@@ -323,6 +323,7 @@
           <w:p>
             <w:pPr>
               <w:pStyle w:val="Heading2"/>
+              <w:outlineLvl w:val="1"/>
               <w:rPr>
                 <w:rFonts w:ascii="Times New Roman" w:hAnsi="Times New Roman" w:cs="Times New Roman"/>
                 <w:sz w:val="22"/>
@@ -361,16 +362,7 @@
                 <w:bCs/>
                 <w:szCs w:val="22"/>
               </w:rPr>
-              <w:t>Relationship</w:t>
-            </w:r>
-            <w:r>
-              <w:rPr>
-                <w:rFonts w:ascii="Times New Roman" w:hAnsi="Times New Roman" w:cs="Times New Roman"/>
-                <w:b/>
-                <w:bCs/>
-                <w:szCs w:val="22"/>
-              </w:rPr>
-              <w:t xml:space="preserve"> and constraint</w:t>
+              <w:t>Relationship and constraint</w:t>
             </w:r>
           </w:p>
         </w:tc>
@@ -903,6 +895,7 @@
           <w:p>
             <w:pPr>
               <w:pStyle w:val="Heading2"/>
+              <w:outlineLvl w:val="1"/>
               <w:rPr>
                 <w:rFonts w:ascii="Times New Roman" w:hAnsi="Times New Roman" w:cs="Times New Roman"/>
                 <w:sz w:val="22"/>
@@ -1441,6 +1434,7 @@
           <w:p>
             <w:pPr>
               <w:pStyle w:val="Heading2"/>
+              <w:outlineLvl w:val="1"/>
               <w:rPr>
                 <w:rFonts w:ascii="Times New Roman" w:hAnsi="Times New Roman" w:cs="Times New Roman"/>
                 <w:sz w:val="22"/>
@@ -1913,6 +1907,7 @@
           <w:p>
             <w:pPr>
               <w:pStyle w:val="Heading2"/>
+              <w:outlineLvl w:val="1"/>
               <w:rPr>
                 <w:rFonts w:ascii="Times New Roman" w:hAnsi="Times New Roman" w:cs="Times New Roman"/>
                 <w:sz w:val="22"/>
@@ -2298,6 +2293,7 @@
           <w:p>
             <w:pPr>
               <w:pStyle w:val="Heading2"/>
+              <w:outlineLvl w:val="1"/>
               <w:rPr>
                 <w:rFonts w:ascii="Times New Roman" w:hAnsi="Times New Roman" w:cs="Times New Roman"/>
                 <w:sz w:val="22"/>
@@ -2654,6 +2650,7 @@
           <w:p>
             <w:pPr>
               <w:pStyle w:val="Heading2"/>
+              <w:outlineLvl w:val="1"/>
               <w:rPr>
                 <w:rFonts w:ascii="Times New Roman" w:hAnsi="Times New Roman" w:cs="Times New Roman"/>
                 <w:sz w:val="22"/>
@@ -2967,6 +2964,7 @@
           <w:p>
             <w:pPr>
               <w:pStyle w:val="Heading2"/>
+              <w:outlineLvl w:val="1"/>
               <w:rPr>
                 <w:rFonts w:ascii="Times New Roman" w:hAnsi="Times New Roman" w:cs="Times New Roman"/>
                 <w:sz w:val="22"/>
@@ -3121,6 +3119,7 @@
         </w:tc>
       </w:tr>
     </w:tbl>
+    <w:p/>
     <w:p/>
     <w:p>
       <w:pPr>
@@ -3361,6 +3360,7 @@
           <w:p>
             <w:pPr>
               <w:pStyle w:val="Heading2"/>
+              <w:outlineLvl w:val="1"/>
               <w:rPr>
                 <w:rFonts w:ascii="Times New Roman" w:hAnsi="Times New Roman" w:cs="Times New Roman"/>
                 <w:sz w:val="22"/>
@@ -3803,6 +3803,7 @@
           <w:p>
             <w:pPr>
               <w:pStyle w:val="Heading2"/>
+              <w:outlineLvl w:val="1"/>
               <w:rPr>
                 <w:rFonts w:ascii="Times New Roman" w:hAnsi="Times New Roman" w:cs="Times New Roman"/>
                 <w:sz w:val="22"/>
@@ -4141,6 +4142,7 @@
           <w:p>
             <w:pPr>
               <w:pStyle w:val="Heading2"/>
+              <w:outlineLvl w:val="1"/>
               <w:rPr>
                 <w:rFonts w:ascii="Times New Roman" w:hAnsi="Times New Roman" w:cs="Times New Roman"/>
                 <w:sz w:val="22"/>
@@ -4450,6 +4452,7 @@
           <w:p>
             <w:pPr>
               <w:pStyle w:val="Heading2"/>
+              <w:outlineLvl w:val="1"/>
               <w:rPr>
                 <w:rFonts w:ascii="Times New Roman" w:hAnsi="Times New Roman" w:cs="Times New Roman"/>
                 <w:sz w:val="22"/>
@@ -4767,6 +4770,7 @@
           <w:p>
             <w:pPr>
               <w:pStyle w:val="Heading2"/>
+              <w:outlineLvl w:val="1"/>
               <w:rPr>
                 <w:rFonts w:ascii="Times New Roman" w:hAnsi="Times New Roman" w:cs="Times New Roman"/>
                 <w:sz w:val="22"/>
@@ -4785,6 +4789,7 @@
           <w:p>
             <w:pPr>
               <w:pStyle w:val="Heading2"/>
+              <w:outlineLvl w:val="1"/>
               <w:rPr>
                 <w:rFonts w:ascii="Times New Roman" w:hAnsi="Times New Roman" w:cs="Times New Roman"/>
                 <w:sz w:val="22"/>
@@ -4803,6 +4808,7 @@
           <w:p>
             <w:pPr>
               <w:pStyle w:val="Heading2"/>
+              <w:outlineLvl w:val="1"/>
               <w:rPr>
                 <w:rFonts w:ascii="Times New Roman" w:hAnsi="Times New Roman" w:cs="Times New Roman"/>
                 <w:sz w:val="22"/>
@@ -4821,6 +4827,7 @@
           <w:p>
             <w:pPr>
               <w:pStyle w:val="Heading2"/>
+              <w:outlineLvl w:val="1"/>
               <w:rPr>
                 <w:rFonts w:ascii="Times New Roman" w:hAnsi="Times New Roman" w:cs="Times New Roman"/>
                 <w:sz w:val="22"/>
@@ -4839,6 +4846,7 @@
           <w:p>
             <w:pPr>
               <w:pStyle w:val="Heading2"/>
+              <w:outlineLvl w:val="1"/>
               <w:rPr>
                 <w:rFonts w:ascii="Times New Roman" w:hAnsi="Times New Roman" w:cs="Times New Roman"/>
                 <w:sz w:val="22"/>
@@ -5215,6 +5223,7 @@
           <w:p>
             <w:pPr>
               <w:pStyle w:val="Heading2"/>
+              <w:outlineLvl w:val="1"/>
               <w:rPr>
                 <w:rFonts w:ascii="Times New Roman" w:hAnsi="Times New Roman" w:cs="Times New Roman"/>
                 <w:sz w:val="22"/>
@@ -5573,6 +5582,7 @@
           <w:p>
             <w:pPr>
               <w:pStyle w:val="Heading2"/>
+              <w:outlineLvl w:val="1"/>
               <w:rPr>
                 <w:rFonts w:ascii="Times New Roman" w:hAnsi="Times New Roman" w:cs="Times New Roman"/>
                 <w:sz w:val="22"/>
@@ -5866,6 +5876,7 @@
           <w:p>
             <w:pPr>
               <w:pStyle w:val="Heading2"/>
+              <w:outlineLvl w:val="1"/>
               <w:rPr>
                 <w:rFonts w:ascii="Times New Roman" w:hAnsi="Times New Roman" w:cs="Times New Roman"/>
                 <w:sz w:val="22"/>
@@ -5995,6 +6006,399 @@
                 <w:bCs/>
               </w:rPr>
               <w:lastRenderedPageBreak/>
+              <w:t>Business rule</w:t>
+            </w:r>
+          </w:p>
+        </w:tc>
+        <w:tc>
+          <w:tcPr>
+            <w:tcW w:w="8147" w:type="dxa"/>
+          </w:tcPr>
+          <w:p>
+            <w:pPr>
+              <w:pStyle w:val="ListParagraph"/>
+              <w:numPr>
+                <w:ilvl w:val="0"/>
+                <w:numId w:val="11"/>
+              </w:numPr>
+              <w:rPr>
+                <w:rFonts w:ascii="Times New Roman" w:hAnsi="Times New Roman" w:cs="Times New Roman"/>
+                <w:b/>
+                <w:bCs/>
+                <w:szCs w:val="22"/>
+              </w:rPr>
+            </w:pPr>
+            <w:r>
+              <w:rPr>
+                <w:rFonts w:ascii="Times New Roman" w:hAnsi="Times New Roman" w:cs="Times New Roman"/>
+                <w:b/>
+                <w:bCs/>
+                <w:szCs w:val="22"/>
+              </w:rPr>
+              <w:t>None</w:t>
+            </w:r>
+          </w:p>
+        </w:tc>
+      </w:tr>
+    </w:tbl>
+    <w:p/>
+    <w:p>
+      <w:pPr>
+        <w:pStyle w:val="Heading1"/>
+        <w:rPr>
+          <w:rFonts w:ascii="Times New Roman" w:hAnsi="Times New Roman" w:cs="Times New Roman"/>
+          <w:sz w:val="22"/>
+          <w:szCs w:val="22"/>
+        </w:rPr>
+      </w:pPr>
+      <w:r>
+        <w:rPr>
+          <w:rFonts w:ascii="Times New Roman" w:hAnsi="Times New Roman" w:cs="Times New Roman"/>
+          <w:sz w:val="22"/>
+          <w:szCs w:val="22"/>
+        </w:rPr>
+        <w:t> 1</w:t>
+      </w:r>
+      <w:r>
+        <w:rPr>
+          <w:rFonts w:ascii="Times New Roman" w:hAnsi="Times New Roman" w:cs="Times New Roman"/>
+          <w:sz w:val="22"/>
+          <w:szCs w:val="22"/>
+        </w:rPr>
+        <w:t>7</w:t>
+      </w:r>
+      <w:r>
+        <w:rPr>
+          <w:rFonts w:ascii="Times New Roman" w:hAnsi="Times New Roman" w:cs="Times New Roman"/>
+          <w:sz w:val="22"/>
+          <w:szCs w:val="22"/>
+        </w:rPr>
+        <w:t xml:space="preserve">. </w:t>
+      </w:r>
+      <w:r>
+        <w:rPr>
+          <w:rFonts w:ascii="Times New Roman" w:hAnsi="Times New Roman" w:cs="Times New Roman"/>
+          <w:sz w:val="22"/>
+          <w:szCs w:val="22"/>
+        </w:rPr>
+        <w:t>customer_marketing_campaign</w:t>
+      </w:r>
+    </w:p>
+    <w:tbl>
+      <w:tblPr>
+        <w:tblStyle w:val="TableGrid"/>
+        <w:tblW w:w="0" w:type="auto"/>
+        <w:tblLook w:val="04A0" w:firstRow="1" w:lastRow="0" w:firstColumn="1" w:lastColumn="0" w:noHBand="0" w:noVBand="1"/>
+      </w:tblPr>
+      <w:tblGrid>
+        <w:gridCol w:w="1848"/>
+        <w:gridCol w:w="8147"/>
+      </w:tblGrid>
+      <w:tr>
+        <w:tc>
+          <w:tcPr>
+            <w:tcW w:w="1848" w:type="dxa"/>
+          </w:tcPr>
+          <w:p>
+            <w:pPr>
+              <w:rPr>
+                <w:rFonts w:ascii="Times New Roman" w:hAnsi="Times New Roman" w:cs="Times New Roman"/>
+              </w:rPr>
+            </w:pPr>
+            <w:r>
+              <w:rPr>
+                <w:rFonts w:ascii="Times New Roman" w:hAnsi="Times New Roman" w:cs="Times New Roman"/>
+                <w:b/>
+                <w:bCs/>
+              </w:rPr>
+              <w:t>Description</w:t>
+            </w:r>
+          </w:p>
+        </w:tc>
+        <w:tc>
+          <w:tcPr>
+            <w:tcW w:w="8147" w:type="dxa"/>
+            <w:shd w:val="clear" w:color="auto" w:fill="auto"/>
+          </w:tcPr>
+          <w:p>
+            <w:pPr>
+              <w:rPr>
+                <w:rFonts w:ascii="Times New Roman" w:hAnsi="Times New Roman" w:cs="Times New Roman"/>
+              </w:rPr>
+            </w:pPr>
+            <w:r>
+              <w:rPr>
+                <w:rFonts w:ascii="Times New Roman" w:hAnsi="Times New Roman" w:cs="Times New Roman"/>
+              </w:rPr>
+              <w:t>B</w:t>
+            </w:r>
+            <w:r>
+              <w:t>ảng c</w:t>
+            </w:r>
+            <w:r>
+              <w:rPr>
+                <w:rFonts w:ascii="Times New Roman" w:hAnsi="Times New Roman" w:cs="Times New Roman"/>
+              </w:rPr>
+              <w:t xml:space="preserve">hứa </w:t>
+            </w:r>
+            <w:r>
+              <w:rPr>
+                <w:rFonts w:ascii="Times New Roman" w:hAnsi="Times New Roman" w:cs="Times New Roman"/>
+              </w:rPr>
+              <w:t>dữ liệu marketing gửi cho customer</w:t>
+            </w:r>
+          </w:p>
+        </w:tc>
+      </w:tr>
+      <w:tr>
+        <w:tc>
+          <w:tcPr>
+            <w:tcW w:w="1848" w:type="dxa"/>
+          </w:tcPr>
+          <w:p>
+            <w:pPr>
+              <w:rPr>
+                <w:rFonts w:ascii="Times New Roman" w:hAnsi="Times New Roman" w:cs="Times New Roman"/>
+                <w:b/>
+                <w:bCs/>
+              </w:rPr>
+            </w:pPr>
+            <w:r>
+              <w:rPr>
+                <w:rFonts w:ascii="Times New Roman" w:hAnsi="Times New Roman" w:cs="Times New Roman"/>
+                <w:b/>
+                <w:bCs/>
+              </w:rPr>
+              <w:t>Attribute</w:t>
+            </w:r>
+          </w:p>
+        </w:tc>
+        <w:tc>
+          <w:tcPr>
+            <w:tcW w:w="8147" w:type="dxa"/>
+          </w:tcPr>
+          <w:p>
+            <w:pPr>
+              <w:pStyle w:val="Heading2"/>
+              <w:rPr>
+                <w:rFonts w:ascii="Times New Roman" w:hAnsi="Times New Roman" w:cs="Times New Roman"/>
+                <w:sz w:val="22"/>
+                <w:szCs w:val="22"/>
+              </w:rPr>
+            </w:pPr>
+            <w:r>
+              <w:rPr>
+                <w:rFonts w:ascii="Times New Roman" w:hAnsi="Times New Roman" w:cs="Times New Roman"/>
+                <w:sz w:val="22"/>
+                <w:szCs w:val="22"/>
+              </w:rPr>
+              <w:t>17.</w:t>
+            </w:r>
+            <w:r>
+              <w:rPr>
+                <w:rFonts w:ascii="Times New Roman" w:hAnsi="Times New Roman" w:cs="Times New Roman"/>
+                <w:sz w:val="22"/>
+                <w:szCs w:val="22"/>
+              </w:rPr>
+              <w:t>1</w:t>
+            </w:r>
+            <w:r>
+              <w:rPr>
+                <w:rFonts w:ascii="Times New Roman" w:hAnsi="Times New Roman" w:cs="Times New Roman"/>
+                <w:sz w:val="22"/>
+                <w:szCs w:val="22"/>
+              </w:rPr>
+              <w:t>. customer_id:varchar(16)</w:t>
+            </w:r>
+          </w:p>
+          <w:p>
+            <w:pPr>
+              <w:pStyle w:val="Heading2"/>
+              <w:outlineLvl w:val="1"/>
+              <w:rPr>
+                <w:rFonts w:ascii="Times New Roman" w:hAnsi="Times New Roman" w:cs="Times New Roman"/>
+                <w:sz w:val="22"/>
+                <w:szCs w:val="22"/>
+              </w:rPr>
+            </w:pPr>
+            <w:r>
+              <w:rPr>
+                <w:rFonts w:ascii="Times New Roman" w:hAnsi="Times New Roman" w:cs="Times New Roman"/>
+                <w:sz w:val="22"/>
+                <w:szCs w:val="22"/>
+              </w:rPr>
+              <w:t>17.</w:t>
+            </w:r>
+            <w:r>
+              <w:rPr>
+                <w:rFonts w:ascii="Times New Roman" w:hAnsi="Times New Roman" w:cs="Times New Roman"/>
+                <w:sz w:val="22"/>
+                <w:szCs w:val="22"/>
+              </w:rPr>
+              <w:t>2</w:t>
+            </w:r>
+            <w:r>
+              <w:rPr>
+                <w:rFonts w:ascii="Times New Roman" w:hAnsi="Times New Roman" w:cs="Times New Roman"/>
+                <w:sz w:val="22"/>
+                <w:szCs w:val="22"/>
+              </w:rPr>
+              <w:t>. marketing_campaign_id:varchar(16)</w:t>
+            </w:r>
+          </w:p>
+          <w:p>
+            <w:pPr>
+              <w:pStyle w:val="Heading2"/>
+              <w:rPr>
+                <w:rFonts w:ascii="Times New Roman" w:hAnsi="Times New Roman" w:cs="Times New Roman"/>
+                <w:sz w:val="22"/>
+                <w:szCs w:val="22"/>
+              </w:rPr>
+            </w:pPr>
+            <w:r>
+              <w:rPr>
+                <w:rFonts w:ascii="Times New Roman" w:hAnsi="Times New Roman" w:cs="Times New Roman"/>
+                <w:sz w:val="22"/>
+                <w:szCs w:val="22"/>
+              </w:rPr>
+              <w:t>17.</w:t>
+            </w:r>
+            <w:r>
+              <w:rPr>
+                <w:rFonts w:ascii="Times New Roman" w:hAnsi="Times New Roman" w:cs="Times New Roman"/>
+                <w:sz w:val="22"/>
+                <w:szCs w:val="22"/>
+              </w:rPr>
+              <w:t>3</w:t>
+            </w:r>
+            <w:r>
+              <w:rPr>
+                <w:rFonts w:ascii="Times New Roman" w:hAnsi="Times New Roman" w:cs="Times New Roman"/>
+                <w:sz w:val="22"/>
+                <w:szCs w:val="22"/>
+              </w:rPr>
+              <w:t>. channel:varchar(64)</w:t>
+            </w:r>
+          </w:p>
+          <w:p>
+            <w:pPr>
+              <w:pStyle w:val="Heading2"/>
+              <w:outlineLvl w:val="1"/>
+              <w:rPr>
+                <w:rFonts w:ascii="Times New Roman" w:hAnsi="Times New Roman" w:cs="Times New Roman"/>
+                <w:sz w:val="22"/>
+                <w:szCs w:val="22"/>
+              </w:rPr>
+            </w:pPr>
+            <w:r>
+              <w:rPr>
+                <w:rFonts w:ascii="Times New Roman" w:hAnsi="Times New Roman" w:cs="Times New Roman"/>
+                <w:sz w:val="22"/>
+                <w:szCs w:val="22"/>
+              </w:rPr>
+              <w:t>17.4</w:t>
+            </w:r>
+            <w:r>
+              <w:rPr>
+                <w:rFonts w:ascii="Times New Roman" w:hAnsi="Times New Roman" w:cs="Times New Roman"/>
+                <w:sz w:val="22"/>
+                <w:szCs w:val="22"/>
+              </w:rPr>
+              <w:t>. sent_date:date</w:t>
+            </w:r>
+          </w:p>
+        </w:tc>
+      </w:tr>
+      <w:tr>
+        <w:tc>
+          <w:tcPr>
+            <w:tcW w:w="1848" w:type="dxa"/>
+          </w:tcPr>
+          <w:p>
+            <w:pPr>
+              <w:rPr>
+                <w:rFonts w:ascii="Times New Roman" w:hAnsi="Times New Roman" w:cs="Times New Roman"/>
+                <w:b/>
+                <w:bCs/>
+                <w:szCs w:val="22"/>
+              </w:rPr>
+            </w:pPr>
+            <w:r>
+              <w:rPr>
+                <w:rFonts w:ascii="Times New Roman" w:hAnsi="Times New Roman" w:cs="Times New Roman"/>
+                <w:b/>
+                <w:bCs/>
+                <w:szCs w:val="22"/>
+              </w:rPr>
+              <w:t>Relationship and constraint</w:t>
+            </w:r>
+          </w:p>
+        </w:tc>
+        <w:tc>
+          <w:tcPr>
+            <w:tcW w:w="8147" w:type="dxa"/>
+          </w:tcPr>
+          <w:p>
+            <w:r>
+              <w:t>Primary Keys: </w:t>
+            </w:r>
+            <w:r>
+              <w:t xml:space="preserve"> </w:t>
+            </w:r>
+            <w:r>
+              <w:t>customer_id,  marketing_campaign_id</w:t>
+            </w:r>
+          </w:p>
+          <w:p>
+            <w:r>
+              <w:t>Foreign Keys:  customer_id,  marketing_campaign_id</w:t>
+            </w:r>
+          </w:p>
+          <w:p>
+            <w:r>
+              <w:t>Master Entities:  </w:t>
+            </w:r>
+            <w:hyperlink w:anchor="ZTP6V1GA0IR.3w8d" w:tooltip="customer" w:history="1">
+              <w:r>
+                <w:rPr>
+                  <w:rStyle w:val="Hyperlink"/>
+                </w:rPr>
+                <w:t>customer</w:t>
+              </w:r>
+            </w:hyperlink>
+            <w:r>
+              <w:t>,  </w:t>
+            </w:r>
+            <w:hyperlink w:anchor="1zP6V1GA0IR.3w9E" w:tooltip="marketing_campaign" w:history="1">
+              <w:r>
+                <w:rPr>
+                  <w:rStyle w:val="Hyperlink"/>
+                </w:rPr>
+                <w:t>marketing_campaign</w:t>
+              </w:r>
+            </w:hyperlink>
+          </w:p>
+        </w:tc>
+      </w:tr>
+      <w:tr>
+        <w:tc>
+          <w:tcPr>
+            <w:tcW w:w="1848" w:type="dxa"/>
+          </w:tcPr>
+          <w:p>
+            <w:pPr>
+              <w:rPr>
+                <w:rFonts w:ascii="Times New Roman" w:hAnsi="Times New Roman" w:cs="Times New Roman"/>
+                <w:b/>
+                <w:bCs/>
+              </w:rPr>
+            </w:pPr>
+            <w:r>
+              <w:rPr>
+                <w:rFonts w:ascii="Times New Roman" w:hAnsi="Times New Roman" w:cs="Times New Roman"/>
+                <w:b/>
+                <w:bCs/>
+              </w:rPr>
               <w:t>Business rule</w:t>
             </w:r>
           </w:p>
@@ -9112,7 +9516,7 @@
     <w:name w:val="Normal"/>
     <w:link w:val="Normal1"/>
     <w:qFormat/>
-    <w:rsid w:val="001B0DAF"/>
+    <w:rsid w:val="009F18AB"/>
     <w:rPr>
       <w:rFonts w:ascii="Calibri" w:eastAsia="Calibri" w:hAnsi="Calibri" w:cs="Calibri"/>
       <w:sz w:val="22"/>

</xml_diff>